<commit_message>
added products, gallery, reserve
</commit_message>
<xml_diff>
--- a/E182-COMP6176-YS07-00.docx
+++ b/E182-COMP6176-YS07-00.docx
@@ -1,6 +1,6 @@
 
 <file path=word/document.xml><?xml version="1.0" encoding="utf-8"?>
-<w:document xmlns:wpc="http://schemas.microsoft.com/office/word/2010/wordprocessingCanvas" xmlns:cx="http://schemas.microsoft.com/office/drawing/2014/chartex" xmlns:cx1="http://schemas.microsoft.com/office/drawing/2015/9/8/chartex" xmlns:cx2="http://schemas.microsoft.com/office/drawing/2015/10/21/chartex" xmlns:cx3="http://schemas.microsoft.com/office/drawing/2016/5/9/chartex" xmlns:cx4="http://schemas.microsoft.com/office/drawing/2016/5/10/chartex" xmlns:cx5="http://schemas.microsoft.com/office/drawing/2016/5/11/chartex" xmlns:cx6="http://schemas.microsoft.com/office/drawing/2016/5/12/chartex" xmlns:cx7="http://schemas.microsoft.com/office/drawing/2016/5/13/chartex" xmlns:cx8="http://schemas.microsoft.com/office/drawing/2016/5/14/chartex" xmlns:mc="http://schemas.openxmlformats.org/markup-compatibility/2006" xmlns:aink="http://schemas.microsoft.com/office/drawing/2016/ink" xmlns:am3d="http://schemas.microsoft.com/office/drawing/2017/model3d" xmlns:o="urn:schemas-microsoft-com:office:office" xmlns:r="http://schemas.openxmlformats.org/officeDocument/2006/relationships" xmlns:m="http://schemas.openxmlformats.org/officeDocument/2006/math" xmlns:v="urn:schemas-microsoft-com:vml" xmlns:wp14="http://schemas.microsoft.com/office/word/2010/wordprocessingDrawing" xmlns:wp="http://schemas.openxmlformats.org/drawingml/2006/wordprocessingDrawing" xmlns:w10="urn:schemas-microsoft-com:office:word" xmlns:w="http://schemas.openxmlformats.org/wordprocessingml/2006/main" xmlns:w14="http://schemas.microsoft.com/office/word/2010/wordml" xmlns:w15="http://schemas.microsoft.com/office/word/2012/wordml" xmlns:w16cex="http://schemas.microsoft.com/office/word/2018/wordml/cex" xmlns:w16cid="http://schemas.microsoft.com/office/word/2016/wordml/cid" xmlns:w16="http://schemas.microsoft.com/office/word/2018/wordml" xmlns:w16se="http://schemas.microsoft.com/office/word/2015/wordml/symex" xmlns:wpg="http://schemas.microsoft.com/office/word/2010/wordprocessingGroup" xmlns:wpi="http://schemas.microsoft.com/office/word/2010/wordprocessingInk" xmlns:wne="http://schemas.microsoft.com/office/word/2006/wordml" xmlns:wps="http://schemas.microsoft.com/office/word/2010/wordprocessingShape" mc:Ignorable="w14 w15 w16se w16cid w16 w16cex wp14">
+<w:document xmlns:wpc="http://schemas.microsoft.com/office/word/2010/wordprocessingCanvas" xmlns:cx="http://schemas.microsoft.com/office/drawing/2014/chartex" xmlns:cx1="http://schemas.microsoft.com/office/drawing/2015/9/8/chartex" xmlns:cx2="http://schemas.microsoft.com/office/drawing/2015/10/21/chartex" xmlns:cx3="http://schemas.microsoft.com/office/drawing/2016/5/9/chartex" xmlns:cx4="http://schemas.microsoft.com/office/drawing/2016/5/10/chartex" xmlns:cx5="http://schemas.microsoft.com/office/drawing/2016/5/11/chartex" xmlns:cx6="http://schemas.microsoft.com/office/drawing/2016/5/12/chartex" xmlns:cx7="http://schemas.microsoft.com/office/drawing/2016/5/13/chartex" xmlns:cx8="http://schemas.microsoft.com/office/drawing/2016/5/14/chartex" xmlns:mc="http://schemas.openxmlformats.org/markup-compatibility/2006" xmlns:aink="http://schemas.microsoft.com/office/drawing/2016/ink" xmlns:am3d="http://schemas.microsoft.com/office/drawing/2017/model3d" xmlns:o="urn:schemas-microsoft-com:office:office" xmlns:r="http://schemas.openxmlformats.org/officeDocument/2006/relationships" xmlns:m="http://schemas.openxmlformats.org/officeDocument/2006/math" xmlns:v="urn:schemas-microsoft-com:vml" xmlns:wp14="http://schemas.microsoft.com/office/word/2010/wordprocessingDrawing" xmlns:wp="http://schemas.openxmlformats.org/drawingml/2006/wordprocessingDrawing" xmlns:w10="urn:schemas-microsoft-com:office:word" xmlns:w="http://schemas.openxmlformats.org/wordprocessingml/2006/main" xmlns:w14="http://schemas.microsoft.com/office/word/2010/wordml" xmlns:w15="http://schemas.microsoft.com/office/word/2012/wordml" xmlns:w16cex="http://schemas.microsoft.com/office/word/2018/wordml/cex" xmlns:w16cid="http://schemas.microsoft.com/office/word/2016/wordml/cid" xmlns:w16="http://schemas.microsoft.com/office/word/2018/wordml" xmlns:w16sdtdh="http://schemas.microsoft.com/office/word/2020/wordml/sdtdatahash" xmlns:w16se="http://schemas.microsoft.com/office/word/2015/wordml/symex" xmlns:wpg="http://schemas.microsoft.com/office/word/2010/wordprocessingGroup" xmlns:wpi="http://schemas.microsoft.com/office/word/2010/wordprocessingInk" xmlns:wne="http://schemas.microsoft.com/office/word/2006/wordml" xmlns:wps="http://schemas.microsoft.com/office/word/2010/wordprocessingShape" mc:Ignorable="w14 w15 w16se w16cid w16 w16cex w16sdtdh wp14">
   <w:body>
     <w:tbl>
       <w:tblPr>
@@ -622,17 +622,56 @@
         </w:rPr>
         <w:t>Me</w:t>
       </w:r>
+      <w:proofErr w:type="spellStart"/>
       <w:r>
         <w:t>lihat</w:t>
       </w:r>
+      <w:proofErr w:type="spellEnd"/>
       <w:r>
         <w:rPr>
           <w:lang w:val="id-ID"/>
         </w:rPr>
         <w:t xml:space="preserve"> </w:t>
       </w:r>
-      <w:r>
-        <w:t>sebagian atau seluruh proyek kelompok lain</w:t>
+      <w:proofErr w:type="spellStart"/>
+      <w:r>
+        <w:t>sebagian</w:t>
+      </w:r>
+      <w:proofErr w:type="spellEnd"/>
+      <w:r>
+        <w:t xml:space="preserve"> </w:t>
+      </w:r>
+      <w:proofErr w:type="spellStart"/>
+      <w:r>
+        <w:t>atau</w:t>
+      </w:r>
+      <w:proofErr w:type="spellEnd"/>
+      <w:r>
+        <w:t xml:space="preserve"> </w:t>
+      </w:r>
+      <w:proofErr w:type="spellStart"/>
+      <w:r>
+        <w:t>seluruh</w:t>
+      </w:r>
+      <w:proofErr w:type="spellEnd"/>
+      <w:r>
+        <w:t xml:space="preserve"> </w:t>
+      </w:r>
+      <w:proofErr w:type="spellStart"/>
+      <w:r>
+        <w:t>proyek</w:t>
+      </w:r>
+      <w:proofErr w:type="spellEnd"/>
+      <w:r>
+        <w:t xml:space="preserve"> </w:t>
+      </w:r>
+      <w:proofErr w:type="spellStart"/>
+      <w:r>
+        <w:t>kelompok</w:t>
+      </w:r>
+      <w:proofErr w:type="spellEnd"/>
+      <w:r>
+        <w:t xml:space="preserve"> lain</w:t>
       </w:r>
       <w:r>
         <w:rPr>
@@ -676,9 +715,59 @@
           <w:lang w:val="id-ID"/>
         </w:rPr>
       </w:pPr>
-      <w:r>
-        <w:t>Menyadur sebagian maupun seluruh proyek dari buku</w:t>
-      </w:r>
+      <w:proofErr w:type="spellStart"/>
+      <w:r>
+        <w:t>Menyadur</w:t>
+      </w:r>
+      <w:proofErr w:type="spellEnd"/>
+      <w:r>
+        <w:t xml:space="preserve"> </w:t>
+      </w:r>
+      <w:proofErr w:type="spellStart"/>
+      <w:r>
+        <w:t>sebagian</w:t>
+      </w:r>
+      <w:proofErr w:type="spellEnd"/>
+      <w:r>
+        <w:t xml:space="preserve"> </w:t>
+      </w:r>
+      <w:proofErr w:type="spellStart"/>
+      <w:r>
+        <w:t>maupun</w:t>
+      </w:r>
+      <w:proofErr w:type="spellEnd"/>
+      <w:r>
+        <w:t xml:space="preserve"> </w:t>
+      </w:r>
+      <w:proofErr w:type="spellStart"/>
+      <w:r>
+        <w:t>seluruh</w:t>
+      </w:r>
+      <w:proofErr w:type="spellEnd"/>
+      <w:r>
+        <w:t xml:space="preserve"> </w:t>
+      </w:r>
+      <w:proofErr w:type="spellStart"/>
+      <w:r>
+        <w:t>proyek</w:t>
+      </w:r>
+      <w:proofErr w:type="spellEnd"/>
+      <w:r>
+        <w:t xml:space="preserve"> </w:t>
+      </w:r>
+      <w:proofErr w:type="spellStart"/>
+      <w:r>
+        <w:t>dari</w:t>
+      </w:r>
+      <w:proofErr w:type="spellEnd"/>
+      <w:r>
+        <w:t xml:space="preserve"> </w:t>
+      </w:r>
+      <w:proofErr w:type="spellStart"/>
+      <w:r>
+        <w:t>buku</w:t>
+      </w:r>
+      <w:proofErr w:type="spellEnd"/>
       <w:r>
         <w:rPr>
           <w:lang w:val="id-ID"/>
@@ -737,7 +826,15 @@
         <w:t>Mendownload sebagian maupun seluruh proyek</w:t>
       </w:r>
       <w:r>
-        <w:t xml:space="preserve"> dari internet</w:t>
+        <w:t xml:space="preserve"> </w:t>
+      </w:r>
+      <w:proofErr w:type="spellStart"/>
+      <w:r>
+        <w:t>dari</w:t>
+      </w:r>
+      <w:proofErr w:type="spellEnd"/>
+      <w:r>
+        <w:t xml:space="preserve"> internet</w:t>
       </w:r>
       <w:r>
         <w:rPr>
@@ -807,9 +904,11 @@
         </w:rPr>
         <w:t xml:space="preserve">Mengerjakan soal </w:t>
       </w:r>
+      <w:proofErr w:type="spellStart"/>
       <w:r>
         <w:t>ya</w:t>
       </w:r>
+      <w:proofErr w:type="spellEnd"/>
       <w:r>
         <w:rPr>
           <w:lang w:val="id-ID"/>
@@ -1130,8 +1229,19 @@
           <w:szCs w:val="18"/>
         </w:rPr>
         <w:tab/>
-        <w:t>Pay attention to the submission schedule for the project, all kinds of submission outside the project schedule will not be accepted</w:t>
-      </w:r>
+        <w:t xml:space="preserve">Pay attention to the submission schedule for the project, all kinds of submission outside the project schedule will not be </w:t>
+      </w:r>
+      <w:proofErr w:type="gramStart"/>
+      <w:r>
+        <w:rPr>
+          <w:rStyle w:val="longtext"/>
+          <w:i/>
+          <w:sz w:val="18"/>
+          <w:szCs w:val="18"/>
+        </w:rPr>
+        <w:t>accepted</w:t>
+      </w:r>
+      <w:proofErr w:type="gramEnd"/>
     </w:p>
     <w:p>
       <w:pPr>
@@ -1319,9 +1429,11 @@
         </w:rPr>
         <w:t xml:space="preserve"> untuk matakuliah in</w:t>
       </w:r>
+      <w:proofErr w:type="spellStart"/>
       <w:r>
         <w:t>i</w:t>
       </w:r>
+      <w:proofErr w:type="spellEnd"/>
       <w:r>
         <w:rPr>
           <w:lang w:val="id-ID"/>
@@ -1418,14 +1530,34 @@
                 <w:lang w:eastAsia="en-US"/>
               </w:rPr>
             </w:pPr>
+            <w:proofErr w:type="spellStart"/>
             <w:r>
               <w:rPr>
                 <w:b/>
                 <w:bCs/>
                 <w:lang w:eastAsia="en-US"/>
               </w:rPr>
-              <w:t>Tugas Mandiri</w:t>
+              <w:t>Tugas</w:t>
             </w:r>
+            <w:proofErr w:type="spellEnd"/>
+            <w:r>
+              <w:rPr>
+                <w:b/>
+                <w:bCs/>
+                <w:lang w:eastAsia="en-US"/>
+              </w:rPr>
+              <w:t xml:space="preserve"> </w:t>
+            </w:r>
+            <w:proofErr w:type="spellStart"/>
+            <w:r>
+              <w:rPr>
+                <w:b/>
+                <w:bCs/>
+                <w:lang w:eastAsia="en-US"/>
+              </w:rPr>
+              <w:t>Mandiri</w:t>
+            </w:r>
+            <w:proofErr w:type="spellEnd"/>
           </w:p>
           <w:p>
             <w:pPr>
@@ -1471,6 +1603,7 @@
                 <w:lang w:eastAsia="en-US"/>
               </w:rPr>
             </w:pPr>
+            <w:proofErr w:type="spellStart"/>
             <w:r>
               <w:rPr>
                 <w:b/>
@@ -1479,6 +1612,7 @@
               </w:rPr>
               <w:t>Proyek</w:t>
             </w:r>
+            <w:proofErr w:type="spellEnd"/>
           </w:p>
           <w:p>
             <w:pPr>
@@ -1693,7 +1827,47 @@
         <w:t xml:space="preserve"> </w:t>
       </w:r>
       <w:r>
-        <w:t xml:space="preserve">pada matakuliah ini adalah sebagai berikut: </w:t>
+        <w:t xml:space="preserve">pada </w:t>
+      </w:r>
+      <w:proofErr w:type="spellStart"/>
+      <w:r>
+        <w:t>matakuliah</w:t>
+      </w:r>
+      <w:proofErr w:type="spellEnd"/>
+      <w:r>
+        <w:t xml:space="preserve"> </w:t>
+      </w:r>
+      <w:proofErr w:type="spellStart"/>
+      <w:r>
+        <w:t>ini</w:t>
+      </w:r>
+      <w:proofErr w:type="spellEnd"/>
+      <w:r>
+        <w:t xml:space="preserve"> </w:t>
+      </w:r>
+      <w:proofErr w:type="spellStart"/>
+      <w:r>
+        <w:t>adalah</w:t>
+      </w:r>
+      <w:proofErr w:type="spellEnd"/>
+      <w:r>
+        <w:t xml:space="preserve"> </w:t>
+      </w:r>
+      <w:proofErr w:type="spellStart"/>
+      <w:r>
+        <w:t>sebagai</w:t>
+      </w:r>
+      <w:proofErr w:type="spellEnd"/>
+      <w:r>
+        <w:t xml:space="preserve"> </w:t>
+      </w:r>
+      <w:proofErr w:type="spellStart"/>
+      <w:r>
+        <w:t>berikut</w:t>
+      </w:r>
+      <w:proofErr w:type="spellEnd"/>
+      <w:r>
+        <w:t xml:space="preserve">: </w:t>
       </w:r>
     </w:p>
     <w:p>
@@ -1921,7 +2095,111 @@
         <w:t>Ekstensi</w:t>
       </w:r>
       <w:r>
-        <w:t xml:space="preserve"> file yang harus disertakan dalam pengumpulan tugas mandiri dan proyek untuk matakuliah ini adalah sebagai berikut: </w:t>
+        <w:t xml:space="preserve"> file yang </w:t>
+      </w:r>
+      <w:proofErr w:type="spellStart"/>
+      <w:r>
+        <w:t>harus</w:t>
+      </w:r>
+      <w:proofErr w:type="spellEnd"/>
+      <w:r>
+        <w:t xml:space="preserve"> </w:t>
+      </w:r>
+      <w:proofErr w:type="spellStart"/>
+      <w:r>
+        <w:t>disertakan</w:t>
+      </w:r>
+      <w:proofErr w:type="spellEnd"/>
+      <w:r>
+        <w:t xml:space="preserve"> </w:t>
+      </w:r>
+      <w:proofErr w:type="spellStart"/>
+      <w:r>
+        <w:t>dalam</w:t>
+      </w:r>
+      <w:proofErr w:type="spellEnd"/>
+      <w:r>
+        <w:t xml:space="preserve"> </w:t>
+      </w:r>
+      <w:proofErr w:type="spellStart"/>
+      <w:r>
+        <w:t>pengumpulan</w:t>
+      </w:r>
+      <w:proofErr w:type="spellEnd"/>
+      <w:r>
+        <w:t xml:space="preserve"> </w:t>
+      </w:r>
+      <w:proofErr w:type="spellStart"/>
+      <w:r>
+        <w:t>tugas</w:t>
+      </w:r>
+      <w:proofErr w:type="spellEnd"/>
+      <w:r>
+        <w:t xml:space="preserve"> </w:t>
+      </w:r>
+      <w:proofErr w:type="spellStart"/>
+      <w:r>
+        <w:t>mandiri</w:t>
+      </w:r>
+      <w:proofErr w:type="spellEnd"/>
+      <w:r>
+        <w:t xml:space="preserve"> dan </w:t>
+      </w:r>
+      <w:proofErr w:type="spellStart"/>
+      <w:r>
+        <w:t>proyek</w:t>
+      </w:r>
+      <w:proofErr w:type="spellEnd"/>
+      <w:r>
+        <w:t xml:space="preserve"> </w:t>
+      </w:r>
+      <w:proofErr w:type="spellStart"/>
+      <w:r>
+        <w:t>untuk</w:t>
+      </w:r>
+      <w:proofErr w:type="spellEnd"/>
+      <w:r>
+        <w:t xml:space="preserve"> </w:t>
+      </w:r>
+      <w:proofErr w:type="spellStart"/>
+      <w:r>
+        <w:t>matakuliah</w:t>
+      </w:r>
+      <w:proofErr w:type="spellEnd"/>
+      <w:r>
+        <w:t xml:space="preserve"> </w:t>
+      </w:r>
+      <w:proofErr w:type="spellStart"/>
+      <w:r>
+        <w:t>ini</w:t>
+      </w:r>
+      <w:proofErr w:type="spellEnd"/>
+      <w:r>
+        <w:t xml:space="preserve"> </w:t>
+      </w:r>
+      <w:proofErr w:type="spellStart"/>
+      <w:r>
+        <w:t>adalah</w:t>
+      </w:r>
+      <w:proofErr w:type="spellEnd"/>
+      <w:r>
+        <w:t xml:space="preserve"> </w:t>
+      </w:r>
+      <w:proofErr w:type="spellStart"/>
+      <w:r>
+        <w:t>sebagai</w:t>
+      </w:r>
+      <w:proofErr w:type="spellEnd"/>
+      <w:r>
+        <w:t xml:space="preserve"> </w:t>
+      </w:r>
+      <w:proofErr w:type="spellStart"/>
+      <w:r>
+        <w:t>berikut</w:t>
+      </w:r>
+      <w:proofErr w:type="spellEnd"/>
+      <w:r>
+        <w:t xml:space="preserve">: </w:t>
       </w:r>
     </w:p>
     <w:p>
@@ -2015,6 +2293,7 @@
                 <w:lang w:eastAsia="en-US"/>
               </w:rPr>
             </w:pPr>
+            <w:proofErr w:type="spellStart"/>
             <w:r>
               <w:rPr>
                 <w:b/>
@@ -2022,8 +2301,29 @@
                 <w:szCs w:val="18"/>
                 <w:lang w:eastAsia="en-US"/>
               </w:rPr>
-              <w:t>Tugas Mandiri</w:t>
+              <w:t>Tugas</w:t>
             </w:r>
+            <w:proofErr w:type="spellEnd"/>
+            <w:r>
+              <w:rPr>
+                <w:b/>
+                <w:bCs/>
+                <w:szCs w:val="18"/>
+                <w:lang w:eastAsia="en-US"/>
+              </w:rPr>
+              <w:t xml:space="preserve"> </w:t>
+            </w:r>
+            <w:proofErr w:type="spellStart"/>
+            <w:r>
+              <w:rPr>
+                <w:b/>
+                <w:bCs/>
+                <w:szCs w:val="18"/>
+                <w:lang w:eastAsia="en-US"/>
+              </w:rPr>
+              <w:t>Mandiri</w:t>
+            </w:r>
+            <w:proofErr w:type="spellEnd"/>
           </w:p>
           <w:p>
             <w:pPr>
@@ -2070,6 +2370,7 @@
                 <w:lang w:eastAsia="en-US"/>
               </w:rPr>
             </w:pPr>
+            <w:proofErr w:type="spellStart"/>
             <w:r>
               <w:rPr>
                 <w:b/>
@@ -2079,6 +2380,7 @@
               </w:rPr>
               <w:t>Proyek</w:t>
             </w:r>
+            <w:proofErr w:type="spellEnd"/>
           </w:p>
           <w:p>
             <w:pPr>
@@ -2279,7 +2581,15 @@
         <w:t xml:space="preserve">YBIKE </w:t>
       </w:r>
       <w:r>
-        <w:t xml:space="preserve">is a motorcycle dealer formed on December 30, 2016 and based in Jakarta, Indonesia. </w:t>
+        <w:t xml:space="preserve">is a motorcycle dealer formed on December 30, </w:t>
+      </w:r>
+      <w:proofErr w:type="gramStart"/>
+      <w:r>
+        <w:t>2016</w:t>
+      </w:r>
+      <w:proofErr w:type="gramEnd"/>
+      <w:r>
+        <w:t xml:space="preserve"> and based in Jakarta, Indonesia. </w:t>
       </w:r>
       <w:r>
         <w:rPr>
@@ -2290,6 +2600,7 @@
       <w:r>
         <w:t xml:space="preserve"> sells motorcycles from 2 famous brands of motorcycle: </w:t>
       </w:r>
+      <w:proofErr w:type="spellStart"/>
       <w:r>
         <w:rPr>
           <w:b/>
@@ -2306,20 +2617,42 @@
         <w:rPr>
           <w:b/>
         </w:rPr>
-        <w:t xml:space="preserve">n and </w:t>
-      </w:r>
+        <w:t>n</w:t>
+      </w:r>
+      <w:proofErr w:type="spellEnd"/>
+      <w:r>
+        <w:rPr>
+          <w:b/>
+        </w:rPr>
+        <w:t xml:space="preserve"> and </w:t>
+      </w:r>
+      <w:proofErr w:type="spellStart"/>
       <w:r>
         <w:rPr>
           <w:b/>
         </w:rPr>
         <w:t>Kawasako</w:t>
       </w:r>
+      <w:proofErr w:type="spellEnd"/>
       <w:r>
         <w:t>.</w:t>
       </w:r>
       <w:r>
-        <w:t xml:space="preserve"> The dealer is led by Carvin Joestar</w:t>
-      </w:r>
+        <w:t xml:space="preserve"> The dealer is led by </w:t>
+      </w:r>
+      <w:proofErr w:type="spellStart"/>
+      <w:r>
+        <w:t>Carvin</w:t>
+      </w:r>
+      <w:proofErr w:type="spellEnd"/>
+      <w:r>
+        <w:t xml:space="preserve"> </w:t>
+      </w:r>
+      <w:proofErr w:type="spellStart"/>
+      <w:r>
+        <w:t>Joestar</w:t>
+      </w:r>
+      <w:proofErr w:type="spellEnd"/>
       <w:r>
         <w:t>.</w:t>
       </w:r>
@@ -2419,7 +2752,23 @@
       </w:pPr>
       <w:r>
         <w:tab/>
-        <w:t xml:space="preserve">Mr. Carvin Joestar as the owner of the business has provided you with his own requirements. He has high hope for you to finish the website quickly. The requirements of </w:t>
+        <w:t xml:space="preserve">Mr. </w:t>
+      </w:r>
+      <w:proofErr w:type="spellStart"/>
+      <w:r>
+        <w:t>Carvin</w:t>
+      </w:r>
+      <w:proofErr w:type="spellEnd"/>
+      <w:r>
+        <w:t xml:space="preserve"> </w:t>
+      </w:r>
+      <w:proofErr w:type="spellStart"/>
+      <w:r>
+        <w:t>Joestar</w:t>
+      </w:r>
+      <w:proofErr w:type="spellEnd"/>
+      <w:r>
+        <w:t xml:space="preserve"> as the owner of the business has provided you with his own requirements. He has high hope for you to finish the website quickly. The requirements of </w:t>
       </w:r>
       <w:r>
         <w:rPr>
@@ -2806,7 +3155,15 @@
         <w:t xml:space="preserve">YBIKE </w:t>
       </w:r>
       <w:r>
-        <w:t xml:space="preserve">wants you to build the website attractive, appealing, and fully functioning, furthermore Mr. Joestar wants you to create the </w:t>
+        <w:t xml:space="preserve">wants you to build the website attractive, appealing, and fully functioning, furthermore Mr. </w:t>
+      </w:r>
+      <w:proofErr w:type="spellStart"/>
+      <w:r>
+        <w:t>Joestar</w:t>
+      </w:r>
+      <w:proofErr w:type="spellEnd"/>
+      <w:r>
+        <w:t xml:space="preserve"> wants you to create the </w:t>
       </w:r>
       <w:r>
         <w:rPr>
@@ -2986,7 +3343,15 @@
         <w:t>reserve</w:t>
       </w:r>
       <w:r>
-        <w:t xml:space="preserve">. You have to create the </w:t>
+        <w:t xml:space="preserve">. You </w:t>
+      </w:r>
+      <w:proofErr w:type="gramStart"/>
+      <w:r>
+        <w:t>have to</w:t>
+      </w:r>
+      <w:proofErr w:type="gramEnd"/>
+      <w:r>
+        <w:t xml:space="preserve"> create the </w:t>
       </w:r>
       <w:r>
         <w:rPr>
@@ -3106,6 +3471,9 @@
       </w:r>
       <w:r>
         <w:t>.</w:t>
+      </w:r>
+      <w:r>
+        <w:t xml:space="preserve"> </w:t>
       </w:r>
     </w:p>
     <w:p>
@@ -3618,6 +3986,16 @@
       <w:r>
         <w:t xml:space="preserve"> that you use to design the logo and website.</w:t>
       </w:r>
+      <w:r>
+        <w:t xml:space="preserve"> </w:t>
+      </w:r>
+      <w:r>
+        <w:rPr>
+          <w:b/>
+          <w:bCs/>
+        </w:rPr>
+        <w:t>v</w:t>
+      </w:r>
     </w:p>
     <w:p>
       <w:pPr>
@@ -3651,6 +4029,16 @@
       <w:r>
         <w:t>.</w:t>
       </w:r>
+      <w:r>
+        <w:t xml:space="preserve"> </w:t>
+      </w:r>
+      <w:r>
+        <w:rPr>
+          <w:b/>
+          <w:bCs/>
+        </w:rPr>
+        <w:t>v</w:t>
+      </w:r>
     </w:p>
     <w:p>
       <w:pPr>
@@ -3720,6 +4108,19 @@
       <w:r>
         <w:t>.</w:t>
       </w:r>
+      <w:r>
+        <w:t xml:space="preserve"> </w:t>
+      </w:r>
+      <w:r>
+        <w:t xml:space="preserve"> </w:t>
+      </w:r>
+      <w:r>
+        <w:rPr>
+          <w:b/>
+          <w:bCs/>
+        </w:rPr>
+        <w:t>v</w:t>
+      </w:r>
     </w:p>
     <w:p>
       <w:pPr>
@@ -3753,6 +4154,12 @@
         </w:rPr>
         <w:t>, do not use table for the layout.</w:t>
       </w:r>
+      <w:r>
+        <w:rPr>
+          <w:b/>
+        </w:rPr>
+        <w:t xml:space="preserve"> v</w:t>
+      </w:r>
     </w:p>
     <w:p>
       <w:pPr>
@@ -3786,6 +4193,16 @@
       <w:r>
         <w:t>, but you cannot have both at the same time.</w:t>
       </w:r>
+      <w:r>
+        <w:t xml:space="preserve"> </w:t>
+      </w:r>
+      <w:r>
+        <w:rPr>
+          <w:b/>
+          <w:bCs/>
+        </w:rPr>
+        <w:t>v</w:t>
+      </w:r>
     </w:p>
     <w:p>
       <w:pPr>
@@ -3819,12 +4236,14 @@
       <w:r>
         <w:t xml:space="preserve">, </w:t>
       </w:r>
+      <w:proofErr w:type="gramStart"/>
       <w:r>
         <w:rPr>
           <w:b/>
         </w:rPr>
         <w:t>tablets</w:t>
       </w:r>
+      <w:proofErr w:type="gramEnd"/>
       <w:r>
         <w:t xml:space="preserve"> and </w:t>
       </w:r>
@@ -3836,6 +4255,9 @@
       </w:r>
       <w:r>
         <w:t>.</w:t>
+      </w:r>
+      <w:r>
+        <w:t xml:space="preserve"> </w:t>
       </w:r>
     </w:p>
     <w:p>
@@ -3902,7 +4324,15 @@
         <w:jc w:val="both"/>
       </w:pPr>
       <w:r>
-        <w:t>Logo (*.psd).</w:t>
+        <w:t>Logo (*.</w:t>
+      </w:r>
+      <w:proofErr w:type="spellStart"/>
+      <w:r>
+        <w:t>psd</w:t>
+      </w:r>
+      <w:proofErr w:type="spellEnd"/>
+      <w:r>
+        <w:t>).</w:t>
       </w:r>
     </w:p>
     <w:p>
@@ -3926,7 +4356,15 @@
         <w:t>homepage</w:t>
       </w:r>
       <w:r>
-        <w:t xml:space="preserve"> (*.psd).</w:t>
+        <w:t xml:space="preserve"> (*.</w:t>
+      </w:r>
+      <w:proofErr w:type="spellStart"/>
+      <w:r>
+        <w:t>psd</w:t>
+      </w:r>
+      <w:proofErr w:type="spellEnd"/>
+      <w:r>
+        <w:t>).</w:t>
       </w:r>
     </w:p>
     <w:p>
@@ -3941,7 +4379,23 @@
         <w:jc w:val="both"/>
       </w:pPr>
       <w:r>
-        <w:t>Website (*.html / *.htm, *.css, *.js).</w:t>
+        <w:t>Website (*.html / *.htm, *.</w:t>
+      </w:r>
+      <w:proofErr w:type="spellStart"/>
+      <w:r>
+        <w:t>css</w:t>
+      </w:r>
+      <w:proofErr w:type="spellEnd"/>
+      <w:r>
+        <w:t>, *.</w:t>
+      </w:r>
+      <w:proofErr w:type="spellStart"/>
+      <w:r>
+        <w:t>js</w:t>
+      </w:r>
+      <w:proofErr w:type="spellEnd"/>
+      <w:r>
+        <w:t>).</w:t>
       </w:r>
     </w:p>
     <w:p>
@@ -3989,14 +4443,44 @@
         </w:rPr>
         <w:t xml:space="preserve">Use appropriate software for this subject based on </w:t>
       </w:r>
-      <w:r>
-        <w:rPr>
-          <w:b/>
-        </w:rPr>
-        <w:t xml:space="preserve">Sistem Praktikum </w:t>
-      </w:r>
-      <w:r>
-        <w:t>that can be downloaded from Binusmaya.</w:t>
+      <w:proofErr w:type="spellStart"/>
+      <w:r>
+        <w:rPr>
+          <w:b/>
+        </w:rPr>
+        <w:t>Sistem</w:t>
+      </w:r>
+      <w:proofErr w:type="spellEnd"/>
+      <w:r>
+        <w:rPr>
+          <w:b/>
+        </w:rPr>
+        <w:t xml:space="preserve"> </w:t>
+      </w:r>
+      <w:proofErr w:type="spellStart"/>
+      <w:r>
+        <w:rPr>
+          <w:b/>
+        </w:rPr>
+        <w:t>Praktikum</w:t>
+      </w:r>
+      <w:proofErr w:type="spellEnd"/>
+      <w:r>
+        <w:rPr>
+          <w:b/>
+        </w:rPr>
+        <w:t xml:space="preserve"> </w:t>
+      </w:r>
+      <w:r>
+        <w:t xml:space="preserve">that can be downloaded from </w:t>
+      </w:r>
+      <w:proofErr w:type="spellStart"/>
+      <w:r>
+        <w:t>Binusmaya</w:t>
+      </w:r>
+      <w:proofErr w:type="spellEnd"/>
+      <w:r>
+        <w:t>.</w:t>
       </w:r>
     </w:p>
     <w:p>
@@ -4021,14 +4505,44 @@
         </w:rPr>
         <w:t xml:space="preserve">Collect appropriate files for this subject based on </w:t>
       </w:r>
-      <w:r>
-        <w:rPr>
-          <w:b/>
-        </w:rPr>
-        <w:t xml:space="preserve">Sistem Praktikum </w:t>
-      </w:r>
-      <w:r>
-        <w:t>that can be downloaded from Binusmaya.</w:t>
+      <w:proofErr w:type="spellStart"/>
+      <w:r>
+        <w:rPr>
+          <w:b/>
+        </w:rPr>
+        <w:t>Sistem</w:t>
+      </w:r>
+      <w:proofErr w:type="spellEnd"/>
+      <w:r>
+        <w:rPr>
+          <w:b/>
+        </w:rPr>
+        <w:t xml:space="preserve"> </w:t>
+      </w:r>
+      <w:proofErr w:type="spellStart"/>
+      <w:r>
+        <w:rPr>
+          <w:b/>
+        </w:rPr>
+        <w:t>Praktikum</w:t>
+      </w:r>
+      <w:proofErr w:type="spellEnd"/>
+      <w:r>
+        <w:rPr>
+          <w:b/>
+        </w:rPr>
+        <w:t xml:space="preserve"> </w:t>
+      </w:r>
+      <w:r>
+        <w:t xml:space="preserve">that can be downloaded from </w:t>
+      </w:r>
+      <w:proofErr w:type="spellStart"/>
+      <w:r>
+        <w:t>Binusmaya</w:t>
+      </w:r>
+      <w:proofErr w:type="spellEnd"/>
+      <w:r>
+        <w:t>.</w:t>
       </w:r>
     </w:p>
     <w:p>
@@ -4095,8 +4609,17 @@
           <w:rStyle w:val="longtext"/>
           <w:color w:val="000000"/>
         </w:rPr>
-        <w:t>Other files (image, audio, video, etc.) used in your project</w:t>
-      </w:r>
+        <w:t xml:space="preserve">Other files (image, audio, video, etc.) used in your </w:t>
+      </w:r>
+      <w:proofErr w:type="gramStart"/>
+      <w:r>
+        <w:rPr>
+          <w:rStyle w:val="longtext"/>
+          <w:color w:val="000000"/>
+        </w:rPr>
+        <w:t>project</w:t>
+      </w:r>
+      <w:proofErr w:type="gramEnd"/>
     </w:p>
     <w:p>
       <w:pPr>
@@ -4116,8 +4639,17 @@
           <w:rStyle w:val="longtext"/>
           <w:color w:val="000000"/>
         </w:rPr>
-        <w:t>*.DOC file (documentation of your project) that contains the reference links of additional files (image, audio, video, etc.) used in your project</w:t>
-      </w:r>
+        <w:t xml:space="preserve">*.DOC file (documentation of your project) that contains the reference links of additional files (image, audio, video, etc.) used in your </w:t>
+      </w:r>
+      <w:proofErr w:type="gramStart"/>
+      <w:r>
+        <w:rPr>
+          <w:rStyle w:val="longtext"/>
+          <w:color w:val="000000"/>
+        </w:rPr>
+        <w:t>project</w:t>
+      </w:r>
+      <w:proofErr w:type="gramEnd"/>
     </w:p>
     <w:p>
       <w:pPr>
@@ -4136,8 +4668,16 @@
         <w:rPr>
           <w:color w:val="000000"/>
         </w:rPr>
-        <w:t>If there are some hidden creativities, please note them in the existing documentation because they can greatly affect your project score</w:t>
-      </w:r>
+        <w:t xml:space="preserve">If there are some hidden creativities, please note them in the existing documentation because they can greatly affect your project </w:t>
+      </w:r>
+      <w:proofErr w:type="gramStart"/>
+      <w:r>
+        <w:rPr>
+          <w:color w:val="000000"/>
+        </w:rPr>
+        <w:t>score</w:t>
+      </w:r>
+      <w:proofErr w:type="gramEnd"/>
     </w:p>
     <w:p>
       <w:pPr>
@@ -4160,7 +4700,7 @@
 </file>
 
 <file path=word/endnotes.xml><?xml version="1.0" encoding="utf-8"?>
-<w:endnotes xmlns:wpc="http://schemas.microsoft.com/office/word/2010/wordprocessingCanvas" xmlns:cx="http://schemas.microsoft.com/office/drawing/2014/chartex" xmlns:cx1="http://schemas.microsoft.com/office/drawing/2015/9/8/chartex" xmlns:cx2="http://schemas.microsoft.com/office/drawing/2015/10/21/chartex" xmlns:cx3="http://schemas.microsoft.com/office/drawing/2016/5/9/chartex" xmlns:cx4="http://schemas.microsoft.com/office/drawing/2016/5/10/chartex" xmlns:cx5="http://schemas.microsoft.com/office/drawing/2016/5/11/chartex" xmlns:cx6="http://schemas.microsoft.com/office/drawing/2016/5/12/chartex" xmlns:cx7="http://schemas.microsoft.com/office/drawing/2016/5/13/chartex" xmlns:cx8="http://schemas.microsoft.com/office/drawing/2016/5/14/chartex" xmlns:mc="http://schemas.openxmlformats.org/markup-compatibility/2006" xmlns:aink="http://schemas.microsoft.com/office/drawing/2016/ink" xmlns:am3d="http://schemas.microsoft.com/office/drawing/2017/model3d" xmlns:o="urn:schemas-microsoft-com:office:office" xmlns:r="http://schemas.openxmlformats.org/officeDocument/2006/relationships" xmlns:m="http://schemas.openxmlformats.org/officeDocument/2006/math" xmlns:v="urn:schemas-microsoft-com:vml" xmlns:wp14="http://schemas.microsoft.com/office/word/2010/wordprocessingDrawing" xmlns:wp="http://schemas.openxmlformats.org/drawingml/2006/wordprocessingDrawing" xmlns:w10="urn:schemas-microsoft-com:office:word" xmlns:w="http://schemas.openxmlformats.org/wordprocessingml/2006/main" xmlns:w14="http://schemas.microsoft.com/office/word/2010/wordml" xmlns:w15="http://schemas.microsoft.com/office/word/2012/wordml" xmlns:w16cex="http://schemas.microsoft.com/office/word/2018/wordml/cex" xmlns:w16cid="http://schemas.microsoft.com/office/word/2016/wordml/cid" xmlns:w16="http://schemas.microsoft.com/office/word/2018/wordml" xmlns:w16se="http://schemas.microsoft.com/office/word/2015/wordml/symex" xmlns:wpg="http://schemas.microsoft.com/office/word/2010/wordprocessingGroup" xmlns:wpi="http://schemas.microsoft.com/office/word/2010/wordprocessingInk" xmlns:wne="http://schemas.microsoft.com/office/word/2006/wordml" xmlns:wps="http://schemas.microsoft.com/office/word/2010/wordprocessingShape" mc:Ignorable="w14 w15 w16se w16cid w16 w16cex wp14">
+<w:endnotes xmlns:wpc="http://schemas.microsoft.com/office/word/2010/wordprocessingCanvas" xmlns:cx="http://schemas.microsoft.com/office/drawing/2014/chartex" xmlns:cx1="http://schemas.microsoft.com/office/drawing/2015/9/8/chartex" xmlns:cx2="http://schemas.microsoft.com/office/drawing/2015/10/21/chartex" xmlns:cx3="http://schemas.microsoft.com/office/drawing/2016/5/9/chartex" xmlns:cx4="http://schemas.microsoft.com/office/drawing/2016/5/10/chartex" xmlns:cx5="http://schemas.microsoft.com/office/drawing/2016/5/11/chartex" xmlns:cx6="http://schemas.microsoft.com/office/drawing/2016/5/12/chartex" xmlns:cx7="http://schemas.microsoft.com/office/drawing/2016/5/13/chartex" xmlns:cx8="http://schemas.microsoft.com/office/drawing/2016/5/14/chartex" xmlns:mc="http://schemas.openxmlformats.org/markup-compatibility/2006" xmlns:aink="http://schemas.microsoft.com/office/drawing/2016/ink" xmlns:am3d="http://schemas.microsoft.com/office/drawing/2017/model3d" xmlns:o="urn:schemas-microsoft-com:office:office" xmlns:r="http://schemas.openxmlformats.org/officeDocument/2006/relationships" xmlns:m="http://schemas.openxmlformats.org/officeDocument/2006/math" xmlns:v="urn:schemas-microsoft-com:vml" xmlns:wp14="http://schemas.microsoft.com/office/word/2010/wordprocessingDrawing" xmlns:wp="http://schemas.openxmlformats.org/drawingml/2006/wordprocessingDrawing" xmlns:w10="urn:schemas-microsoft-com:office:word" xmlns:w="http://schemas.openxmlformats.org/wordprocessingml/2006/main" xmlns:w14="http://schemas.microsoft.com/office/word/2010/wordml" xmlns:w15="http://schemas.microsoft.com/office/word/2012/wordml" xmlns:w16cex="http://schemas.microsoft.com/office/word/2018/wordml/cex" xmlns:w16cid="http://schemas.microsoft.com/office/word/2016/wordml/cid" xmlns:w16="http://schemas.microsoft.com/office/word/2018/wordml" xmlns:w16sdtdh="http://schemas.microsoft.com/office/word/2020/wordml/sdtdatahash" xmlns:w16se="http://schemas.microsoft.com/office/word/2015/wordml/symex" xmlns:wpg="http://schemas.microsoft.com/office/word/2010/wordprocessingGroup" xmlns:wpi="http://schemas.microsoft.com/office/word/2010/wordprocessingInk" xmlns:wne="http://schemas.microsoft.com/office/word/2006/wordml" xmlns:wps="http://schemas.microsoft.com/office/word/2010/wordprocessingShape" mc:Ignorable="w14 w15 w16se w16cid w16 w16cex w16sdtdh wp14">
   <w:endnote w:type="separator" w:id="-1">
     <w:p>
       <w:r>
@@ -4179,7 +4719,7 @@
 </file>
 
 <file path=word/footer1.xml><?xml version="1.0" encoding="utf-8"?>
-<w:ftr xmlns:wpc="http://schemas.microsoft.com/office/word/2010/wordprocessingCanvas" xmlns:cx="http://schemas.microsoft.com/office/drawing/2014/chartex" xmlns:cx1="http://schemas.microsoft.com/office/drawing/2015/9/8/chartex" xmlns:cx2="http://schemas.microsoft.com/office/drawing/2015/10/21/chartex" xmlns:cx3="http://schemas.microsoft.com/office/drawing/2016/5/9/chartex" xmlns:cx4="http://schemas.microsoft.com/office/drawing/2016/5/10/chartex" xmlns:cx5="http://schemas.microsoft.com/office/drawing/2016/5/11/chartex" xmlns:cx6="http://schemas.microsoft.com/office/drawing/2016/5/12/chartex" xmlns:cx7="http://schemas.microsoft.com/office/drawing/2016/5/13/chartex" xmlns:cx8="http://schemas.microsoft.com/office/drawing/2016/5/14/chartex" xmlns:mc="http://schemas.openxmlformats.org/markup-compatibility/2006" xmlns:aink="http://schemas.microsoft.com/office/drawing/2016/ink" xmlns:am3d="http://schemas.microsoft.com/office/drawing/2017/model3d" xmlns:o="urn:schemas-microsoft-com:office:office" xmlns:r="http://schemas.openxmlformats.org/officeDocument/2006/relationships" xmlns:m="http://schemas.openxmlformats.org/officeDocument/2006/math" xmlns:v="urn:schemas-microsoft-com:vml" xmlns:wp14="http://schemas.microsoft.com/office/word/2010/wordprocessingDrawing" xmlns:wp="http://schemas.openxmlformats.org/drawingml/2006/wordprocessingDrawing" xmlns:w10="urn:schemas-microsoft-com:office:word" xmlns:w="http://schemas.openxmlformats.org/wordprocessingml/2006/main" xmlns:w14="http://schemas.microsoft.com/office/word/2010/wordml" xmlns:w15="http://schemas.microsoft.com/office/word/2012/wordml" xmlns:w16cex="http://schemas.microsoft.com/office/word/2018/wordml/cex" xmlns:w16cid="http://schemas.microsoft.com/office/word/2016/wordml/cid" xmlns:w16="http://schemas.microsoft.com/office/word/2018/wordml" xmlns:w16se="http://schemas.microsoft.com/office/word/2015/wordml/symex" xmlns:wpg="http://schemas.microsoft.com/office/word/2010/wordprocessingGroup" xmlns:wpi="http://schemas.microsoft.com/office/word/2010/wordprocessingInk" xmlns:wne="http://schemas.microsoft.com/office/word/2006/wordml" xmlns:wps="http://schemas.microsoft.com/office/word/2010/wordprocessingShape" mc:Ignorable="w14 w15 w16se w16cid w16 w16cex wp14">
+<w:ftr xmlns:wpc="http://schemas.microsoft.com/office/word/2010/wordprocessingCanvas" xmlns:cx="http://schemas.microsoft.com/office/drawing/2014/chartex" xmlns:cx1="http://schemas.microsoft.com/office/drawing/2015/9/8/chartex" xmlns:cx2="http://schemas.microsoft.com/office/drawing/2015/10/21/chartex" xmlns:cx3="http://schemas.microsoft.com/office/drawing/2016/5/9/chartex" xmlns:cx4="http://schemas.microsoft.com/office/drawing/2016/5/10/chartex" xmlns:cx5="http://schemas.microsoft.com/office/drawing/2016/5/11/chartex" xmlns:cx6="http://schemas.microsoft.com/office/drawing/2016/5/12/chartex" xmlns:cx7="http://schemas.microsoft.com/office/drawing/2016/5/13/chartex" xmlns:cx8="http://schemas.microsoft.com/office/drawing/2016/5/14/chartex" xmlns:mc="http://schemas.openxmlformats.org/markup-compatibility/2006" xmlns:aink="http://schemas.microsoft.com/office/drawing/2016/ink" xmlns:am3d="http://schemas.microsoft.com/office/drawing/2017/model3d" xmlns:o="urn:schemas-microsoft-com:office:office" xmlns:r="http://schemas.openxmlformats.org/officeDocument/2006/relationships" xmlns:m="http://schemas.openxmlformats.org/officeDocument/2006/math" xmlns:v="urn:schemas-microsoft-com:vml" xmlns:wp14="http://schemas.microsoft.com/office/word/2010/wordprocessingDrawing" xmlns:wp="http://schemas.openxmlformats.org/drawingml/2006/wordprocessingDrawing" xmlns:w10="urn:schemas-microsoft-com:office:word" xmlns:w="http://schemas.openxmlformats.org/wordprocessingml/2006/main" xmlns:w14="http://schemas.microsoft.com/office/word/2010/wordml" xmlns:w15="http://schemas.microsoft.com/office/word/2012/wordml" xmlns:w16cex="http://schemas.microsoft.com/office/word/2018/wordml/cex" xmlns:w16cid="http://schemas.microsoft.com/office/word/2016/wordml/cid" xmlns:w16="http://schemas.microsoft.com/office/word/2018/wordml" xmlns:w16sdtdh="http://schemas.microsoft.com/office/word/2020/wordml/sdtdatahash" xmlns:w16se="http://schemas.microsoft.com/office/word/2015/wordml/symex" xmlns:wpg="http://schemas.microsoft.com/office/word/2010/wordprocessingGroup" xmlns:wpi="http://schemas.microsoft.com/office/word/2010/wordprocessingInk" xmlns:wne="http://schemas.microsoft.com/office/word/2006/wordml" xmlns:wps="http://schemas.microsoft.com/office/word/2010/wordprocessingShape" mc:Ignorable="w14 w15 w16se w16cid w16 w16cex w16sdtdh wp14">
   <w:p>
     <w:pPr>
       <w:pStyle w:val="Footer"/>
@@ -4416,7 +4956,7 @@
 </file>
 
 <file path=word/footer2.xml><?xml version="1.0" encoding="utf-8"?>
-<w:ftr xmlns:wpc="http://schemas.microsoft.com/office/word/2010/wordprocessingCanvas" xmlns:cx="http://schemas.microsoft.com/office/drawing/2014/chartex" xmlns:cx1="http://schemas.microsoft.com/office/drawing/2015/9/8/chartex" xmlns:cx2="http://schemas.microsoft.com/office/drawing/2015/10/21/chartex" xmlns:cx3="http://schemas.microsoft.com/office/drawing/2016/5/9/chartex" xmlns:cx4="http://schemas.microsoft.com/office/drawing/2016/5/10/chartex" xmlns:cx5="http://schemas.microsoft.com/office/drawing/2016/5/11/chartex" xmlns:cx6="http://schemas.microsoft.com/office/drawing/2016/5/12/chartex" xmlns:cx7="http://schemas.microsoft.com/office/drawing/2016/5/13/chartex" xmlns:cx8="http://schemas.microsoft.com/office/drawing/2016/5/14/chartex" xmlns:mc="http://schemas.openxmlformats.org/markup-compatibility/2006" xmlns:aink="http://schemas.microsoft.com/office/drawing/2016/ink" xmlns:am3d="http://schemas.microsoft.com/office/drawing/2017/model3d" xmlns:o="urn:schemas-microsoft-com:office:office" xmlns:r="http://schemas.openxmlformats.org/officeDocument/2006/relationships" xmlns:m="http://schemas.openxmlformats.org/officeDocument/2006/math" xmlns:v="urn:schemas-microsoft-com:vml" xmlns:wp14="http://schemas.microsoft.com/office/word/2010/wordprocessingDrawing" xmlns:wp="http://schemas.openxmlformats.org/drawingml/2006/wordprocessingDrawing" xmlns:w10="urn:schemas-microsoft-com:office:word" xmlns:w="http://schemas.openxmlformats.org/wordprocessingml/2006/main" xmlns:w14="http://schemas.microsoft.com/office/word/2010/wordml" xmlns:w15="http://schemas.microsoft.com/office/word/2012/wordml" xmlns:w16cex="http://schemas.microsoft.com/office/word/2018/wordml/cex" xmlns:w16cid="http://schemas.microsoft.com/office/word/2016/wordml/cid" xmlns:w16="http://schemas.microsoft.com/office/word/2018/wordml" xmlns:w16se="http://schemas.microsoft.com/office/word/2015/wordml/symex" xmlns:wpg="http://schemas.microsoft.com/office/word/2010/wordprocessingGroup" xmlns:wpi="http://schemas.microsoft.com/office/word/2010/wordprocessingInk" xmlns:wne="http://schemas.microsoft.com/office/word/2006/wordml" xmlns:wps="http://schemas.microsoft.com/office/word/2010/wordprocessingShape" mc:Ignorable="w14 w15 w16se w16cid w16 w16cex wp14">
+<w:ftr xmlns:wpc="http://schemas.microsoft.com/office/word/2010/wordprocessingCanvas" xmlns:cx="http://schemas.microsoft.com/office/drawing/2014/chartex" xmlns:cx1="http://schemas.microsoft.com/office/drawing/2015/9/8/chartex" xmlns:cx2="http://schemas.microsoft.com/office/drawing/2015/10/21/chartex" xmlns:cx3="http://schemas.microsoft.com/office/drawing/2016/5/9/chartex" xmlns:cx4="http://schemas.microsoft.com/office/drawing/2016/5/10/chartex" xmlns:cx5="http://schemas.microsoft.com/office/drawing/2016/5/11/chartex" xmlns:cx6="http://schemas.microsoft.com/office/drawing/2016/5/12/chartex" xmlns:cx7="http://schemas.microsoft.com/office/drawing/2016/5/13/chartex" xmlns:cx8="http://schemas.microsoft.com/office/drawing/2016/5/14/chartex" xmlns:mc="http://schemas.openxmlformats.org/markup-compatibility/2006" xmlns:aink="http://schemas.microsoft.com/office/drawing/2016/ink" xmlns:am3d="http://schemas.microsoft.com/office/drawing/2017/model3d" xmlns:o="urn:schemas-microsoft-com:office:office" xmlns:r="http://schemas.openxmlformats.org/officeDocument/2006/relationships" xmlns:m="http://schemas.openxmlformats.org/officeDocument/2006/math" xmlns:v="urn:schemas-microsoft-com:vml" xmlns:wp14="http://schemas.microsoft.com/office/word/2010/wordprocessingDrawing" xmlns:wp="http://schemas.openxmlformats.org/drawingml/2006/wordprocessingDrawing" xmlns:w10="urn:schemas-microsoft-com:office:word" xmlns:w="http://schemas.openxmlformats.org/wordprocessingml/2006/main" xmlns:w14="http://schemas.microsoft.com/office/word/2010/wordml" xmlns:w15="http://schemas.microsoft.com/office/word/2012/wordml" xmlns:w16cex="http://schemas.microsoft.com/office/word/2018/wordml/cex" xmlns:w16cid="http://schemas.microsoft.com/office/word/2016/wordml/cid" xmlns:w16="http://schemas.microsoft.com/office/word/2018/wordml" xmlns:w16sdtdh="http://schemas.microsoft.com/office/word/2020/wordml/sdtdatahash" xmlns:w16se="http://schemas.microsoft.com/office/word/2015/wordml/symex" xmlns:wpg="http://schemas.microsoft.com/office/word/2010/wordprocessingGroup" xmlns:wpi="http://schemas.microsoft.com/office/word/2010/wordprocessingInk" xmlns:wne="http://schemas.microsoft.com/office/word/2006/wordml" xmlns:wps="http://schemas.microsoft.com/office/word/2010/wordprocessingShape" mc:Ignorable="w14 w15 w16se w16cid w16 w16cex w16sdtdh wp14">
   <w:p>
     <w:pPr>
       <w:rPr>
@@ -4758,7 +5298,7 @@
 </file>
 
 <file path=word/footnotes.xml><?xml version="1.0" encoding="utf-8"?>
-<w:footnotes xmlns:wpc="http://schemas.microsoft.com/office/word/2010/wordprocessingCanvas" xmlns:cx="http://schemas.microsoft.com/office/drawing/2014/chartex" xmlns:cx1="http://schemas.microsoft.com/office/drawing/2015/9/8/chartex" xmlns:cx2="http://schemas.microsoft.com/office/drawing/2015/10/21/chartex" xmlns:cx3="http://schemas.microsoft.com/office/drawing/2016/5/9/chartex" xmlns:cx4="http://schemas.microsoft.com/office/drawing/2016/5/10/chartex" xmlns:cx5="http://schemas.microsoft.com/office/drawing/2016/5/11/chartex" xmlns:cx6="http://schemas.microsoft.com/office/drawing/2016/5/12/chartex" xmlns:cx7="http://schemas.microsoft.com/office/drawing/2016/5/13/chartex" xmlns:cx8="http://schemas.microsoft.com/office/drawing/2016/5/14/chartex" xmlns:mc="http://schemas.openxmlformats.org/markup-compatibility/2006" xmlns:aink="http://schemas.microsoft.com/office/drawing/2016/ink" xmlns:am3d="http://schemas.microsoft.com/office/drawing/2017/model3d" xmlns:o="urn:schemas-microsoft-com:office:office" xmlns:r="http://schemas.openxmlformats.org/officeDocument/2006/relationships" xmlns:m="http://schemas.openxmlformats.org/officeDocument/2006/math" xmlns:v="urn:schemas-microsoft-com:vml" xmlns:wp14="http://schemas.microsoft.com/office/word/2010/wordprocessingDrawing" xmlns:wp="http://schemas.openxmlformats.org/drawingml/2006/wordprocessingDrawing" xmlns:w10="urn:schemas-microsoft-com:office:word" xmlns:w="http://schemas.openxmlformats.org/wordprocessingml/2006/main" xmlns:w14="http://schemas.microsoft.com/office/word/2010/wordml" xmlns:w15="http://schemas.microsoft.com/office/word/2012/wordml" xmlns:w16cex="http://schemas.microsoft.com/office/word/2018/wordml/cex" xmlns:w16cid="http://schemas.microsoft.com/office/word/2016/wordml/cid" xmlns:w16="http://schemas.microsoft.com/office/word/2018/wordml" xmlns:w16se="http://schemas.microsoft.com/office/word/2015/wordml/symex" xmlns:wpg="http://schemas.microsoft.com/office/word/2010/wordprocessingGroup" xmlns:wpi="http://schemas.microsoft.com/office/word/2010/wordprocessingInk" xmlns:wne="http://schemas.microsoft.com/office/word/2006/wordml" xmlns:wps="http://schemas.microsoft.com/office/word/2010/wordprocessingShape" mc:Ignorable="w14 w15 w16se w16cid w16 w16cex wp14">
+<w:footnotes xmlns:wpc="http://schemas.microsoft.com/office/word/2010/wordprocessingCanvas" xmlns:cx="http://schemas.microsoft.com/office/drawing/2014/chartex" xmlns:cx1="http://schemas.microsoft.com/office/drawing/2015/9/8/chartex" xmlns:cx2="http://schemas.microsoft.com/office/drawing/2015/10/21/chartex" xmlns:cx3="http://schemas.microsoft.com/office/drawing/2016/5/9/chartex" xmlns:cx4="http://schemas.microsoft.com/office/drawing/2016/5/10/chartex" xmlns:cx5="http://schemas.microsoft.com/office/drawing/2016/5/11/chartex" xmlns:cx6="http://schemas.microsoft.com/office/drawing/2016/5/12/chartex" xmlns:cx7="http://schemas.microsoft.com/office/drawing/2016/5/13/chartex" xmlns:cx8="http://schemas.microsoft.com/office/drawing/2016/5/14/chartex" xmlns:mc="http://schemas.openxmlformats.org/markup-compatibility/2006" xmlns:aink="http://schemas.microsoft.com/office/drawing/2016/ink" xmlns:am3d="http://schemas.microsoft.com/office/drawing/2017/model3d" xmlns:o="urn:schemas-microsoft-com:office:office" xmlns:r="http://schemas.openxmlformats.org/officeDocument/2006/relationships" xmlns:m="http://schemas.openxmlformats.org/officeDocument/2006/math" xmlns:v="urn:schemas-microsoft-com:vml" xmlns:wp14="http://schemas.microsoft.com/office/word/2010/wordprocessingDrawing" xmlns:wp="http://schemas.openxmlformats.org/drawingml/2006/wordprocessingDrawing" xmlns:w10="urn:schemas-microsoft-com:office:word" xmlns:w="http://schemas.openxmlformats.org/wordprocessingml/2006/main" xmlns:w14="http://schemas.microsoft.com/office/word/2010/wordml" xmlns:w15="http://schemas.microsoft.com/office/word/2012/wordml" xmlns:w16cex="http://schemas.microsoft.com/office/word/2018/wordml/cex" xmlns:w16cid="http://schemas.microsoft.com/office/word/2016/wordml/cid" xmlns:w16="http://schemas.microsoft.com/office/word/2018/wordml" xmlns:w16sdtdh="http://schemas.microsoft.com/office/word/2020/wordml/sdtdatahash" xmlns:w16se="http://schemas.microsoft.com/office/word/2015/wordml/symex" xmlns:wpg="http://schemas.microsoft.com/office/word/2010/wordprocessingGroup" xmlns:wpi="http://schemas.microsoft.com/office/word/2010/wordprocessingInk" xmlns:wne="http://schemas.microsoft.com/office/word/2006/wordml" xmlns:wps="http://schemas.microsoft.com/office/word/2010/wordprocessingShape" mc:Ignorable="w14 w15 w16se w16cid w16 w16cex w16sdtdh wp14">
   <w:footnote w:type="separator" w:id="-1">
     <w:p>
       <w:r>
@@ -4777,7 +5317,7 @@
 </file>
 
 <file path=word/header1.xml><?xml version="1.0" encoding="utf-8"?>
-<w:hdr xmlns:wpc="http://schemas.microsoft.com/office/word/2010/wordprocessingCanvas" xmlns:cx="http://schemas.microsoft.com/office/drawing/2014/chartex" xmlns:cx1="http://schemas.microsoft.com/office/drawing/2015/9/8/chartex" xmlns:cx2="http://schemas.microsoft.com/office/drawing/2015/10/21/chartex" xmlns:cx3="http://schemas.microsoft.com/office/drawing/2016/5/9/chartex" xmlns:cx4="http://schemas.microsoft.com/office/drawing/2016/5/10/chartex" xmlns:cx5="http://schemas.microsoft.com/office/drawing/2016/5/11/chartex" xmlns:cx6="http://schemas.microsoft.com/office/drawing/2016/5/12/chartex" xmlns:cx7="http://schemas.microsoft.com/office/drawing/2016/5/13/chartex" xmlns:cx8="http://schemas.microsoft.com/office/drawing/2016/5/14/chartex" xmlns:mc="http://schemas.openxmlformats.org/markup-compatibility/2006" xmlns:aink="http://schemas.microsoft.com/office/drawing/2016/ink" xmlns:am3d="http://schemas.microsoft.com/office/drawing/2017/model3d" xmlns:o="urn:schemas-microsoft-com:office:office" xmlns:r="http://schemas.openxmlformats.org/officeDocument/2006/relationships" xmlns:m="http://schemas.openxmlformats.org/officeDocument/2006/math" xmlns:v="urn:schemas-microsoft-com:vml" xmlns:wp14="http://schemas.microsoft.com/office/word/2010/wordprocessingDrawing" xmlns:wp="http://schemas.openxmlformats.org/drawingml/2006/wordprocessingDrawing" xmlns:w10="urn:schemas-microsoft-com:office:word" xmlns:w="http://schemas.openxmlformats.org/wordprocessingml/2006/main" xmlns:w14="http://schemas.microsoft.com/office/word/2010/wordml" xmlns:w15="http://schemas.microsoft.com/office/word/2012/wordml" xmlns:w16cex="http://schemas.microsoft.com/office/word/2018/wordml/cex" xmlns:w16cid="http://schemas.microsoft.com/office/word/2016/wordml/cid" xmlns:w16="http://schemas.microsoft.com/office/word/2018/wordml" xmlns:w16se="http://schemas.microsoft.com/office/word/2015/wordml/symex" xmlns:wpg="http://schemas.microsoft.com/office/word/2010/wordprocessingGroup" xmlns:wpi="http://schemas.microsoft.com/office/word/2010/wordprocessingInk" xmlns:wne="http://schemas.microsoft.com/office/word/2006/wordml" xmlns:wps="http://schemas.microsoft.com/office/word/2010/wordprocessingShape" mc:Ignorable="w14 w15 w16se w16cid w16 w16cex wp14">
+<w:hdr xmlns:wpc="http://schemas.microsoft.com/office/word/2010/wordprocessingCanvas" xmlns:cx="http://schemas.microsoft.com/office/drawing/2014/chartex" xmlns:cx1="http://schemas.microsoft.com/office/drawing/2015/9/8/chartex" xmlns:cx2="http://schemas.microsoft.com/office/drawing/2015/10/21/chartex" xmlns:cx3="http://schemas.microsoft.com/office/drawing/2016/5/9/chartex" xmlns:cx4="http://schemas.microsoft.com/office/drawing/2016/5/10/chartex" xmlns:cx5="http://schemas.microsoft.com/office/drawing/2016/5/11/chartex" xmlns:cx6="http://schemas.microsoft.com/office/drawing/2016/5/12/chartex" xmlns:cx7="http://schemas.microsoft.com/office/drawing/2016/5/13/chartex" xmlns:cx8="http://schemas.microsoft.com/office/drawing/2016/5/14/chartex" xmlns:mc="http://schemas.openxmlformats.org/markup-compatibility/2006" xmlns:aink="http://schemas.microsoft.com/office/drawing/2016/ink" xmlns:am3d="http://schemas.microsoft.com/office/drawing/2017/model3d" xmlns:o="urn:schemas-microsoft-com:office:office" xmlns:r="http://schemas.openxmlformats.org/officeDocument/2006/relationships" xmlns:m="http://schemas.openxmlformats.org/officeDocument/2006/math" xmlns:v="urn:schemas-microsoft-com:vml" xmlns:wp14="http://schemas.microsoft.com/office/word/2010/wordprocessingDrawing" xmlns:wp="http://schemas.openxmlformats.org/drawingml/2006/wordprocessingDrawing" xmlns:w10="urn:schemas-microsoft-com:office:word" xmlns:w="http://schemas.openxmlformats.org/wordprocessingml/2006/main" xmlns:w14="http://schemas.microsoft.com/office/word/2010/wordml" xmlns:w15="http://schemas.microsoft.com/office/word/2012/wordml" xmlns:w16cex="http://schemas.microsoft.com/office/word/2018/wordml/cex" xmlns:w16cid="http://schemas.microsoft.com/office/word/2016/wordml/cid" xmlns:w16="http://schemas.microsoft.com/office/word/2018/wordml" xmlns:w16sdtdh="http://schemas.microsoft.com/office/word/2020/wordml/sdtdatahash" xmlns:w16se="http://schemas.microsoft.com/office/word/2015/wordml/symex" xmlns:wpg="http://schemas.microsoft.com/office/word/2010/wordprocessingGroup" xmlns:wpi="http://schemas.microsoft.com/office/word/2010/wordprocessingInk" xmlns:wne="http://schemas.microsoft.com/office/word/2006/wordml" xmlns:wps="http://schemas.microsoft.com/office/word/2010/wordprocessingShape" mc:Ignorable="w14 w15 w16se w16cid w16 w16cex w16sdtdh wp14">
   <w:tbl>
     <w:tblPr>
       <w:tblStyle w:val="TableGrid"/>
@@ -4889,7 +5429,7 @@
 </file>
 
 <file path=word/header2.xml><?xml version="1.0" encoding="utf-8"?>
-<w:hdr xmlns:wpc="http://schemas.microsoft.com/office/word/2010/wordprocessingCanvas" xmlns:cx="http://schemas.microsoft.com/office/drawing/2014/chartex" xmlns:cx1="http://schemas.microsoft.com/office/drawing/2015/9/8/chartex" xmlns:cx2="http://schemas.microsoft.com/office/drawing/2015/10/21/chartex" xmlns:cx3="http://schemas.microsoft.com/office/drawing/2016/5/9/chartex" xmlns:cx4="http://schemas.microsoft.com/office/drawing/2016/5/10/chartex" xmlns:cx5="http://schemas.microsoft.com/office/drawing/2016/5/11/chartex" xmlns:cx6="http://schemas.microsoft.com/office/drawing/2016/5/12/chartex" xmlns:cx7="http://schemas.microsoft.com/office/drawing/2016/5/13/chartex" xmlns:cx8="http://schemas.microsoft.com/office/drawing/2016/5/14/chartex" xmlns:mc="http://schemas.openxmlformats.org/markup-compatibility/2006" xmlns:aink="http://schemas.microsoft.com/office/drawing/2016/ink" xmlns:am3d="http://schemas.microsoft.com/office/drawing/2017/model3d" xmlns:o="urn:schemas-microsoft-com:office:office" xmlns:r="http://schemas.openxmlformats.org/officeDocument/2006/relationships" xmlns:m="http://schemas.openxmlformats.org/officeDocument/2006/math" xmlns:v="urn:schemas-microsoft-com:vml" xmlns:wp14="http://schemas.microsoft.com/office/word/2010/wordprocessingDrawing" xmlns:wp="http://schemas.openxmlformats.org/drawingml/2006/wordprocessingDrawing" xmlns:w10="urn:schemas-microsoft-com:office:word" xmlns:w="http://schemas.openxmlformats.org/wordprocessingml/2006/main" xmlns:w14="http://schemas.microsoft.com/office/word/2010/wordml" xmlns:w15="http://schemas.microsoft.com/office/word/2012/wordml" xmlns:w16cex="http://schemas.microsoft.com/office/word/2018/wordml/cex" xmlns:w16cid="http://schemas.microsoft.com/office/word/2016/wordml/cid" xmlns:w16="http://schemas.microsoft.com/office/word/2018/wordml" xmlns:w16se="http://schemas.microsoft.com/office/word/2015/wordml/symex" xmlns:wpg="http://schemas.microsoft.com/office/word/2010/wordprocessingGroup" xmlns:wpi="http://schemas.microsoft.com/office/word/2010/wordprocessingInk" xmlns:wne="http://schemas.microsoft.com/office/word/2006/wordml" xmlns:wps="http://schemas.microsoft.com/office/word/2010/wordprocessingShape" mc:Ignorable="w14 w15 w16se w16cid w16 w16cex wp14">
+<w:hdr xmlns:wpc="http://schemas.microsoft.com/office/word/2010/wordprocessingCanvas" xmlns:cx="http://schemas.microsoft.com/office/drawing/2014/chartex" xmlns:cx1="http://schemas.microsoft.com/office/drawing/2015/9/8/chartex" xmlns:cx2="http://schemas.microsoft.com/office/drawing/2015/10/21/chartex" xmlns:cx3="http://schemas.microsoft.com/office/drawing/2016/5/9/chartex" xmlns:cx4="http://schemas.microsoft.com/office/drawing/2016/5/10/chartex" xmlns:cx5="http://schemas.microsoft.com/office/drawing/2016/5/11/chartex" xmlns:cx6="http://schemas.microsoft.com/office/drawing/2016/5/12/chartex" xmlns:cx7="http://schemas.microsoft.com/office/drawing/2016/5/13/chartex" xmlns:cx8="http://schemas.microsoft.com/office/drawing/2016/5/14/chartex" xmlns:mc="http://schemas.openxmlformats.org/markup-compatibility/2006" xmlns:aink="http://schemas.microsoft.com/office/drawing/2016/ink" xmlns:am3d="http://schemas.microsoft.com/office/drawing/2017/model3d" xmlns:o="urn:schemas-microsoft-com:office:office" xmlns:r="http://schemas.openxmlformats.org/officeDocument/2006/relationships" xmlns:m="http://schemas.openxmlformats.org/officeDocument/2006/math" xmlns:v="urn:schemas-microsoft-com:vml" xmlns:wp14="http://schemas.microsoft.com/office/word/2010/wordprocessingDrawing" xmlns:wp="http://schemas.openxmlformats.org/drawingml/2006/wordprocessingDrawing" xmlns:w10="urn:schemas-microsoft-com:office:word" xmlns:w="http://schemas.openxmlformats.org/wordprocessingml/2006/main" xmlns:w14="http://schemas.microsoft.com/office/word/2010/wordml" xmlns:w15="http://schemas.microsoft.com/office/word/2012/wordml" xmlns:w16cex="http://schemas.microsoft.com/office/word/2018/wordml/cex" xmlns:w16cid="http://schemas.microsoft.com/office/word/2016/wordml/cid" xmlns:w16="http://schemas.microsoft.com/office/word/2018/wordml" xmlns:w16sdtdh="http://schemas.microsoft.com/office/word/2020/wordml/sdtdatahash" xmlns:w16se="http://schemas.microsoft.com/office/word/2015/wordml/symex" xmlns:wpg="http://schemas.microsoft.com/office/word/2010/wordprocessingGroup" xmlns:wpi="http://schemas.microsoft.com/office/word/2010/wordprocessingInk" xmlns:wne="http://schemas.microsoft.com/office/word/2006/wordml" xmlns:wps="http://schemas.microsoft.com/office/word/2010/wordprocessingShape" mc:Ignorable="w14 w15 w16se w16cid w16 w16cex w16sdtdh wp14">
   <w:p>
     <w:pPr>
       <w:pStyle w:val="Header"/>
@@ -4935,7 +5475,7 @@
 </file>
 
 <file path=word/numbering.xml><?xml version="1.0" encoding="utf-8"?>
-<w:numbering xmlns:wpc="http://schemas.microsoft.com/office/word/2010/wordprocessingCanvas" xmlns:cx="http://schemas.microsoft.com/office/drawing/2014/chartex" xmlns:cx1="http://schemas.microsoft.com/office/drawing/2015/9/8/chartex" xmlns:cx2="http://schemas.microsoft.com/office/drawing/2015/10/21/chartex" xmlns:cx3="http://schemas.microsoft.com/office/drawing/2016/5/9/chartex" xmlns:cx4="http://schemas.microsoft.com/office/drawing/2016/5/10/chartex" xmlns:cx5="http://schemas.microsoft.com/office/drawing/2016/5/11/chartex" xmlns:cx6="http://schemas.microsoft.com/office/drawing/2016/5/12/chartex" xmlns:cx7="http://schemas.microsoft.com/office/drawing/2016/5/13/chartex" xmlns:cx8="http://schemas.microsoft.com/office/drawing/2016/5/14/chartex" xmlns:mc="http://schemas.openxmlformats.org/markup-compatibility/2006" xmlns:aink="http://schemas.microsoft.com/office/drawing/2016/ink" xmlns:am3d="http://schemas.microsoft.com/office/drawing/2017/model3d" xmlns:o="urn:schemas-microsoft-com:office:office" xmlns:r="http://schemas.openxmlformats.org/officeDocument/2006/relationships" xmlns:m="http://schemas.openxmlformats.org/officeDocument/2006/math" xmlns:v="urn:schemas-microsoft-com:vml" xmlns:wp14="http://schemas.microsoft.com/office/word/2010/wordprocessingDrawing" xmlns:wp="http://schemas.openxmlformats.org/drawingml/2006/wordprocessingDrawing" xmlns:w10="urn:schemas-microsoft-com:office:word" xmlns:w="http://schemas.openxmlformats.org/wordprocessingml/2006/main" xmlns:w14="http://schemas.microsoft.com/office/word/2010/wordml" xmlns:w15="http://schemas.microsoft.com/office/word/2012/wordml" xmlns:w16cex="http://schemas.microsoft.com/office/word/2018/wordml/cex" xmlns:w16cid="http://schemas.microsoft.com/office/word/2016/wordml/cid" xmlns:w16="http://schemas.microsoft.com/office/word/2018/wordml" xmlns:w16se="http://schemas.microsoft.com/office/word/2015/wordml/symex" xmlns:wpg="http://schemas.microsoft.com/office/word/2010/wordprocessingGroup" xmlns:wpi="http://schemas.microsoft.com/office/word/2010/wordprocessingInk" xmlns:wne="http://schemas.microsoft.com/office/word/2006/wordml" xmlns:wps="http://schemas.microsoft.com/office/word/2010/wordprocessingShape" mc:Ignorable="w14 w15 w16se w16cid w16 w16cex wp14">
+<w:numbering xmlns:wpc="http://schemas.microsoft.com/office/word/2010/wordprocessingCanvas" xmlns:cx="http://schemas.microsoft.com/office/drawing/2014/chartex" xmlns:cx1="http://schemas.microsoft.com/office/drawing/2015/9/8/chartex" xmlns:cx2="http://schemas.microsoft.com/office/drawing/2015/10/21/chartex" xmlns:cx3="http://schemas.microsoft.com/office/drawing/2016/5/9/chartex" xmlns:cx4="http://schemas.microsoft.com/office/drawing/2016/5/10/chartex" xmlns:cx5="http://schemas.microsoft.com/office/drawing/2016/5/11/chartex" xmlns:cx6="http://schemas.microsoft.com/office/drawing/2016/5/12/chartex" xmlns:cx7="http://schemas.microsoft.com/office/drawing/2016/5/13/chartex" xmlns:cx8="http://schemas.microsoft.com/office/drawing/2016/5/14/chartex" xmlns:mc="http://schemas.openxmlformats.org/markup-compatibility/2006" xmlns:aink="http://schemas.microsoft.com/office/drawing/2016/ink" xmlns:am3d="http://schemas.microsoft.com/office/drawing/2017/model3d" xmlns:o="urn:schemas-microsoft-com:office:office" xmlns:r="http://schemas.openxmlformats.org/officeDocument/2006/relationships" xmlns:m="http://schemas.openxmlformats.org/officeDocument/2006/math" xmlns:v="urn:schemas-microsoft-com:vml" xmlns:wp14="http://schemas.microsoft.com/office/word/2010/wordprocessingDrawing" xmlns:wp="http://schemas.openxmlformats.org/drawingml/2006/wordprocessingDrawing" xmlns:w10="urn:schemas-microsoft-com:office:word" xmlns:w="http://schemas.openxmlformats.org/wordprocessingml/2006/main" xmlns:w14="http://schemas.microsoft.com/office/word/2010/wordml" xmlns:w15="http://schemas.microsoft.com/office/word/2012/wordml" xmlns:w16cex="http://schemas.microsoft.com/office/word/2018/wordml/cex" xmlns:w16cid="http://schemas.microsoft.com/office/word/2016/wordml/cid" xmlns:w16="http://schemas.microsoft.com/office/word/2018/wordml" xmlns:w16sdtdh="http://schemas.microsoft.com/office/word/2020/wordml/sdtdatahash" xmlns:w16se="http://schemas.microsoft.com/office/word/2015/wordml/symex" xmlns:wpg="http://schemas.microsoft.com/office/word/2010/wordprocessingGroup" xmlns:wpi="http://schemas.microsoft.com/office/word/2010/wordprocessingInk" xmlns:wne="http://schemas.microsoft.com/office/word/2006/wordml" xmlns:wps="http://schemas.microsoft.com/office/word/2010/wordprocessingShape" mc:Ignorable="w14 w15 w16se w16cid w16 w16cex w16sdtdh wp14">
   <w:abstractNum w:abstractNumId="0" w15:restartNumberingAfterBreak="0">
     <w:nsid w:val="02D71FB7"/>
     <w:multiLevelType w:val="hybridMultilevel"/>
@@ -8076,7 +8616,7 @@
 </file>
 
 <file path=word/styles.xml><?xml version="1.0" encoding="utf-8"?>
-<w:styles xmlns:mc="http://schemas.openxmlformats.org/markup-compatibility/2006" xmlns:r="http://schemas.openxmlformats.org/officeDocument/2006/relationships" xmlns:w="http://schemas.openxmlformats.org/wordprocessingml/2006/main" xmlns:w14="http://schemas.microsoft.com/office/word/2010/wordml" xmlns:w15="http://schemas.microsoft.com/office/word/2012/wordml" xmlns:w16cex="http://schemas.microsoft.com/office/word/2018/wordml/cex" xmlns:w16cid="http://schemas.microsoft.com/office/word/2016/wordml/cid" xmlns:w16="http://schemas.microsoft.com/office/word/2018/wordml" xmlns:w16se="http://schemas.microsoft.com/office/word/2015/wordml/symex" mc:Ignorable="w14 w15 w16se w16cid w16 w16cex">
+<w:styles xmlns:mc="http://schemas.openxmlformats.org/markup-compatibility/2006" xmlns:r="http://schemas.openxmlformats.org/officeDocument/2006/relationships" xmlns:w="http://schemas.openxmlformats.org/wordprocessingml/2006/main" xmlns:w14="http://schemas.microsoft.com/office/word/2010/wordml" xmlns:w15="http://schemas.microsoft.com/office/word/2012/wordml" xmlns:w16cex="http://schemas.microsoft.com/office/word/2018/wordml/cex" xmlns:w16cid="http://schemas.microsoft.com/office/word/2016/wordml/cid" xmlns:w16="http://schemas.microsoft.com/office/word/2018/wordml" xmlns:w16sdtdh="http://schemas.microsoft.com/office/word/2020/wordml/sdtdatahash" xmlns:w16se="http://schemas.microsoft.com/office/word/2015/wordml/symex" mc:Ignorable="w14 w15 w16se w16cid w16 w16cex w16sdtdh">
   <w:docDefaults>
     <w:rPrDefault>
       <w:rPr>

</xml_diff>